<commit_message>
Update PICAR WORK/Initial Idea.docx
dab
</commit_message>
<xml_diff>
--- a/PICAR WORK/Initial Idea.docx
+++ b/PICAR WORK/Initial Idea.docx
@@ -305,6 +305,13 @@
           <w:u w:val="single"/>
         </w:rPr>
       </w:pPr>
+      <w:r>
+        <w:rPr>
+          <w:sz w:val="24"/>
+          <w:u w:val="single"/>
+        </w:rPr>
+        <w:t>dab</w:t>
+      </w:r>
       <w:bookmarkStart w:id="0" w:name="_GoBack"/>
       <w:bookmarkEnd w:id="0"/>
     </w:p>

</xml_diff>

<commit_message>
Added Bullet Points under Literature Review
</commit_message>
<xml_diff>
--- a/PICAR WORK/Initial Idea.docx
+++ b/PICAR WORK/Initial Idea.docx
@@ -302,18 +302,42 @@
       <w:pPr>
         <w:rPr>
           <w:sz w:val="24"/>
-          <w:u w:val="single"/>
-        </w:rPr>
-      </w:pPr>
-      <w:r>
-        <w:rPr>
-          <w:sz w:val="24"/>
-          <w:u w:val="single"/>
-        </w:rPr>
-        <w:t>dab</w:t>
+        </w:rPr>
+      </w:pPr>
+      <w:r>
+        <w:rPr>
+          <w:sz w:val="24"/>
+        </w:rPr>
+        <w:t>1)</w:t>
       </w:r>
       <w:bookmarkStart w:id="0" w:name="_GoBack"/>
       <w:bookmarkEnd w:id="0"/>
+    </w:p>
+    <w:p>
+      <w:pPr>
+        <w:rPr>
+          <w:sz w:val="24"/>
+        </w:rPr>
+      </w:pPr>
+      <w:r>
+        <w:rPr>
+          <w:sz w:val="24"/>
+        </w:rPr>
+        <w:t>2)</w:t>
+      </w:r>
+    </w:p>
+    <w:p>
+      <w:pPr>
+        <w:rPr>
+          <w:sz w:val="24"/>
+        </w:rPr>
+      </w:pPr>
+      <w:r>
+        <w:rPr>
+          <w:sz w:val="24"/>
+        </w:rPr>
+        <w:t>3)</w:t>
+      </w:r>
     </w:p>
     <w:sectPr>
       <w:headerReference w:type="default" r:id="rId6"/>

</xml_diff>

<commit_message>
Added Group Number as sub-heading
</commit_message>
<xml_diff>
--- a/PICAR WORK/Initial Idea.docx
+++ b/PICAR WORK/Initial Idea.docx
@@ -5,6 +5,25 @@
     <w:p>
       <w:pPr>
         <w:rPr>
+          <w:b/>
+          <w:sz w:val="24"/>
+          <w:u w:val="single"/>
+        </w:rPr>
+      </w:pPr>
+      <w:r>
+        <w:rPr>
+          <w:b/>
+          <w:sz w:val="24"/>
+          <w:u w:val="single"/>
+        </w:rPr>
+        <w:t>Group 14</w:t>
+      </w:r>
+      <w:bookmarkStart w:id="0" w:name="_GoBack"/>
+      <w:bookmarkEnd w:id="0"/>
+    </w:p>
+    <w:p>
+      <w:pPr>
+        <w:rPr>
           <w:sz w:val="24"/>
         </w:rPr>
       </w:pPr>
@@ -294,7 +313,6 @@
           <w:sz w:val="24"/>
           <w:u w:val="single"/>
         </w:rPr>
-        <w:lastRenderedPageBreak/>
         <w:t xml:space="preserve">Literature Review </w:t>
       </w:r>
     </w:p>
@@ -310,8 +328,6 @@
         </w:rPr>
         <w:t>1)</w:t>
       </w:r>
-      <w:bookmarkStart w:id="0" w:name="_GoBack"/>
-      <w:bookmarkEnd w:id="0"/>
     </w:p>
     <w:p>
       <w:pPr>

</xml_diff>

<commit_message>
Added Design Methods +
</commit_message>
<xml_diff>
--- a/PICAR WORK/Initial Idea.docx
+++ b/PICAR WORK/Initial Idea.docx
@@ -18,8 +18,6 @@
         </w:rPr>
         <w:t>Group 14</w:t>
       </w:r>
-      <w:bookmarkStart w:id="0" w:name="_GoBack"/>
-      <w:bookmarkEnd w:id="0"/>
     </w:p>
     <w:p>
       <w:pPr>
@@ -300,6 +298,8 @@
           <w:sz w:val="24"/>
         </w:rPr>
       </w:pPr>
+      <w:bookmarkStart w:id="0" w:name="_GoBack"/>
+      <w:bookmarkEnd w:id="0"/>
     </w:p>
     <w:p>
       <w:pPr>
@@ -355,9 +355,182 @@
         <w:t>3)</w:t>
       </w:r>
     </w:p>
+    <w:p>
+      <w:pPr>
+        <w:rPr>
+          <w:sz w:val="24"/>
+          <w:u w:val="single"/>
+        </w:rPr>
+      </w:pPr>
+      <w:r>
+        <w:rPr>
+          <w:sz w:val="24"/>
+          <w:u w:val="single"/>
+        </w:rPr>
+        <w:t>Design Methods</w:t>
+      </w:r>
+    </w:p>
+    <w:p>
+      <w:pPr>
+        <w:rPr>
+          <w:sz w:val="24"/>
+          <w:u w:val="single"/>
+        </w:rPr>
+      </w:pPr>
+    </w:p>
+    <w:p>
+      <w:pPr>
+        <w:rPr>
+          <w:sz w:val="24"/>
+          <w:u w:val="single"/>
+        </w:rPr>
+      </w:pPr>
+      <w:r>
+        <w:rPr>
+          <w:sz w:val="24"/>
+          <w:u w:val="single"/>
+        </w:rPr>
+        <w:t>Primary Research</w:t>
+      </w:r>
+      <w:r>
+        <w:rPr>
+          <w:sz w:val="24"/>
+          <w:u w:val="single"/>
+        </w:rPr>
+        <w:t>:</w:t>
+      </w:r>
+    </w:p>
+    <w:p>
+      <w:pPr>
+        <w:pStyle w:val="ListParagraph"/>
+        <w:numPr>
+          <w:ilvl w:val="0"/>
+          <w:numId w:val="1"/>
+        </w:numPr>
+        <w:rPr>
+          <w:sz w:val="24"/>
+          <w:u w:val="single"/>
+        </w:rPr>
+      </w:pPr>
+      <w:r>
+        <w:rPr>
+          <w:sz w:val="24"/>
+        </w:rPr>
+        <w:t>Creating an online survey to decide which games on which platforms are effective and why</w:t>
+      </w:r>
+      <w:r>
+        <w:rPr>
+          <w:sz w:val="24"/>
+        </w:rPr>
+        <w:t>.</w:t>
+      </w:r>
+    </w:p>
+    <w:p>
+      <w:pPr>
+        <w:pStyle w:val="ListParagraph"/>
+        <w:numPr>
+          <w:ilvl w:val="0"/>
+          <w:numId w:val="1"/>
+        </w:numPr>
+        <w:rPr>
+          <w:sz w:val="24"/>
+          <w:u w:val="single"/>
+        </w:rPr>
+      </w:pPr>
+      <w:r>
+        <w:rPr>
+          <w:sz w:val="24"/>
+        </w:rPr>
+        <w:t>Experiencing specific games for ourselves(?)</w:t>
+      </w:r>
+    </w:p>
+    <w:p>
+      <w:pPr>
+        <w:rPr>
+          <w:sz w:val="24"/>
+          <w:u w:val="single"/>
+        </w:rPr>
+      </w:pPr>
+      <w:r>
+        <w:rPr>
+          <w:sz w:val="24"/>
+          <w:u w:val="single"/>
+        </w:rPr>
+        <w:t>Secondary Research:</w:t>
+      </w:r>
+    </w:p>
+    <w:p>
+      <w:pPr>
+        <w:pStyle w:val="ListParagraph"/>
+        <w:numPr>
+          <w:ilvl w:val="0"/>
+          <w:numId w:val="1"/>
+        </w:numPr>
+        <w:rPr>
+          <w:sz w:val="24"/>
+        </w:rPr>
+      </w:pPr>
+      <w:r>
+        <w:rPr>
+          <w:sz w:val="24"/>
+        </w:rPr>
+        <w:t xml:space="preserve">Studying articles that explore the effect of certain games on certain consoles on society. </w:t>
+      </w:r>
+    </w:p>
+    <w:p>
+      <w:pPr>
+        <w:pStyle w:val="ListParagraph"/>
+        <w:numPr>
+          <w:ilvl w:val="0"/>
+          <w:numId w:val="1"/>
+        </w:numPr>
+        <w:rPr>
+          <w:sz w:val="24"/>
+        </w:rPr>
+      </w:pPr>
+      <w:r>
+        <w:rPr>
+          <w:sz w:val="24"/>
+        </w:rPr>
+        <w:t>Studying sales figures and player counts on key games on specific platforms.</w:t>
+      </w:r>
+    </w:p>
+    <w:p>
+      <w:pPr>
+        <w:pStyle w:val="ListParagraph"/>
+        <w:numPr>
+          <w:ilvl w:val="0"/>
+          <w:numId w:val="1"/>
+        </w:numPr>
+        <w:rPr>
+          <w:sz w:val="24"/>
+        </w:rPr>
+      </w:pPr>
+      <w:r>
+        <w:rPr>
+          <w:sz w:val="24"/>
+        </w:rPr>
+        <w:t xml:space="preserve">Studying how long a game stays relevant in relation to the trend they promote. </w:t>
+      </w:r>
+    </w:p>
+    <w:p>
+      <w:pPr>
+        <w:pStyle w:val="ListParagraph"/>
+        <w:rPr>
+          <w:sz w:val="24"/>
+        </w:rPr>
+      </w:pPr>
+    </w:p>
+    <w:p>
+      <w:pPr>
+        <w:rPr>
+          <w:sz w:val="24"/>
+        </w:rPr>
+      </w:pPr>
+    </w:p>
     <w:sectPr>
-      <w:headerReference w:type="default" r:id="rId6"/>
-      <w:footerReference w:type="default" r:id="rId7"/>
+      <w:headerReference w:type="default" r:id="rId8"/>
+      <w:footerReference w:type="default" r:id="rId9"/>
       <w:pgSz w:w="11906" w:h="16838"/>
       <w:pgMar w:top="1440" w:right="1440" w:bottom="1440" w:left="1440" w:header="708" w:footer="708" w:gutter="0"/>
       <w:cols w:space="708"/>
@@ -441,6 +614,127 @@
     </w:r>
   </w:p>
 </w:hdr>
+</file>
+
+<file path=word/numbering.xml><?xml version="1.0" encoding="utf-8"?>
+<w:numbering xmlns:wpc="http://schemas.microsoft.com/office/word/2010/wordprocessingCanvas" xmlns:cx="http://schemas.microsoft.com/office/drawing/2014/chartex" xmlns:cx1="http://schemas.microsoft.com/office/drawing/2015/9/8/chartex" xmlns:cx2="http://schemas.microsoft.com/office/drawing/2015/10/21/chartex" xmlns:cx3="http://schemas.microsoft.com/office/drawing/2016/5/9/chartex" xmlns:cx4="http://schemas.microsoft.com/office/drawing/2016/5/10/chartex" xmlns:cx5="http://schemas.microsoft.com/office/drawing/2016/5/11/chartex" xmlns:cx6="http://schemas.microsoft.com/office/drawing/2016/5/12/chartex" xmlns:cx7="http://schemas.microsoft.com/office/drawing/2016/5/13/chartex" xmlns:cx8="http://schemas.microsoft.com/office/drawing/2016/5/14/chartex" xmlns:mc="http://schemas.openxmlformats.org/markup-compatibility/2006" xmlns:aink="http://schemas.microsoft.com/office/drawing/2016/ink" xmlns:am3d="http://schemas.microsoft.com/office/drawing/2017/model3d" xmlns:o="urn:schemas-microsoft-com:office:office" xmlns:r="http://schemas.openxmlformats.org/officeDocument/2006/relationships" xmlns:m="http://schemas.openxmlformats.org/officeDocument/2006/math" xmlns:v="urn:schemas-microsoft-com:vml" xmlns:wp14="http://schemas.microsoft.com/office/word/2010/wordprocessingDrawing" xmlns:wp="http://schemas.openxmlformats.org/drawingml/2006/wordprocessingDrawing" xmlns:w10="urn:schemas-microsoft-com:office:word" xmlns:w="http://schemas.openxmlformats.org/wordprocessingml/2006/main" xmlns:w14="http://schemas.microsoft.com/office/word/2010/wordml" xmlns:w15="http://schemas.microsoft.com/office/word/2012/wordml" xmlns:w16cid="http://schemas.microsoft.com/office/word/2016/wordml/cid" xmlns:w16se="http://schemas.microsoft.com/office/word/2015/wordml/symex" xmlns:wpg="http://schemas.microsoft.com/office/word/2010/wordprocessingGroup" xmlns:wpi="http://schemas.microsoft.com/office/word/2010/wordprocessingInk" xmlns:wne="http://schemas.microsoft.com/office/word/2006/wordml" xmlns:wps="http://schemas.microsoft.com/office/word/2010/wordprocessingShape" mc:Ignorable="w14 w15 w16se w16cid wp14">
+  <w:abstractNum w:abstractNumId="0" w15:restartNumberingAfterBreak="0">
+    <w:nsid w:val="5CE17F55"/>
+    <w:multiLevelType w:val="hybridMultilevel"/>
+    <w:tmpl w:val="A920D2EA"/>
+    <w:lvl w:ilvl="0" w:tplc="08090001">
+      <w:start w:val="1"/>
+      <w:numFmt w:val="bullet"/>
+      <w:lvlText w:val=""/>
+      <w:lvlJc w:val="left"/>
+      <w:pPr>
+        <w:ind w:left="720" w:hanging="360"/>
+      </w:pPr>
+      <w:rPr>
+        <w:rFonts w:ascii="Symbol" w:hAnsi="Symbol" w:hint="default"/>
+      </w:rPr>
+    </w:lvl>
+    <w:lvl w:ilvl="1" w:tplc="08090003" w:tentative="1">
+      <w:start w:val="1"/>
+      <w:numFmt w:val="bullet"/>
+      <w:lvlText w:val="o"/>
+      <w:lvlJc w:val="left"/>
+      <w:pPr>
+        <w:ind w:left="1440" w:hanging="360"/>
+      </w:pPr>
+      <w:rPr>
+        <w:rFonts w:ascii="Courier New" w:hAnsi="Courier New" w:cs="Courier New" w:hint="default"/>
+      </w:rPr>
+    </w:lvl>
+    <w:lvl w:ilvl="2" w:tplc="08090005" w:tentative="1">
+      <w:start w:val="1"/>
+      <w:numFmt w:val="bullet"/>
+      <w:lvlText w:val=""/>
+      <w:lvlJc w:val="left"/>
+      <w:pPr>
+        <w:ind w:left="2160" w:hanging="360"/>
+      </w:pPr>
+      <w:rPr>
+        <w:rFonts w:ascii="Wingdings" w:hAnsi="Wingdings" w:hint="default"/>
+      </w:rPr>
+    </w:lvl>
+    <w:lvl w:ilvl="3" w:tplc="08090001" w:tentative="1">
+      <w:start w:val="1"/>
+      <w:numFmt w:val="bullet"/>
+      <w:lvlText w:val=""/>
+      <w:lvlJc w:val="left"/>
+      <w:pPr>
+        <w:ind w:left="2880" w:hanging="360"/>
+      </w:pPr>
+      <w:rPr>
+        <w:rFonts w:ascii="Symbol" w:hAnsi="Symbol" w:hint="default"/>
+      </w:rPr>
+    </w:lvl>
+    <w:lvl w:ilvl="4" w:tplc="08090003" w:tentative="1">
+      <w:start w:val="1"/>
+      <w:numFmt w:val="bullet"/>
+      <w:lvlText w:val="o"/>
+      <w:lvlJc w:val="left"/>
+      <w:pPr>
+        <w:ind w:left="3600" w:hanging="360"/>
+      </w:pPr>
+      <w:rPr>
+        <w:rFonts w:ascii="Courier New" w:hAnsi="Courier New" w:cs="Courier New" w:hint="default"/>
+      </w:rPr>
+    </w:lvl>
+    <w:lvl w:ilvl="5" w:tplc="08090005" w:tentative="1">
+      <w:start w:val="1"/>
+      <w:numFmt w:val="bullet"/>
+      <w:lvlText w:val=""/>
+      <w:lvlJc w:val="left"/>
+      <w:pPr>
+        <w:ind w:left="4320" w:hanging="360"/>
+      </w:pPr>
+      <w:rPr>
+        <w:rFonts w:ascii="Wingdings" w:hAnsi="Wingdings" w:hint="default"/>
+      </w:rPr>
+    </w:lvl>
+    <w:lvl w:ilvl="6" w:tplc="08090001" w:tentative="1">
+      <w:start w:val="1"/>
+      <w:numFmt w:val="bullet"/>
+      <w:lvlText w:val=""/>
+      <w:lvlJc w:val="left"/>
+      <w:pPr>
+        <w:ind w:left="5040" w:hanging="360"/>
+      </w:pPr>
+      <w:rPr>
+        <w:rFonts w:ascii="Symbol" w:hAnsi="Symbol" w:hint="default"/>
+      </w:rPr>
+    </w:lvl>
+    <w:lvl w:ilvl="7" w:tplc="08090003" w:tentative="1">
+      <w:start w:val="1"/>
+      <w:numFmt w:val="bullet"/>
+      <w:lvlText w:val="o"/>
+      <w:lvlJc w:val="left"/>
+      <w:pPr>
+        <w:ind w:left="5760" w:hanging="360"/>
+      </w:pPr>
+      <w:rPr>
+        <w:rFonts w:ascii="Courier New" w:hAnsi="Courier New" w:cs="Courier New" w:hint="default"/>
+      </w:rPr>
+    </w:lvl>
+    <w:lvl w:ilvl="8" w:tplc="08090005" w:tentative="1">
+      <w:start w:val="1"/>
+      <w:numFmt w:val="bullet"/>
+      <w:lvlText w:val=""/>
+      <w:lvlJc w:val="left"/>
+      <w:pPr>
+        <w:ind w:left="6480" w:hanging="360"/>
+      </w:pPr>
+      <w:rPr>
+        <w:rFonts w:ascii="Wingdings" w:hAnsi="Wingdings" w:hint="default"/>
+      </w:rPr>
+    </w:lvl>
+  </w:abstractNum>
+  <w:num w:numId="1">
+    <w:abstractNumId w:val="0"/>
+  </w:num>
+</w:numbering>
 </file>
 
 <file path=word/styles.xml><?xml version="1.0" encoding="utf-8"?>
@@ -841,6 +1135,27 @@
     <w:name w:val="Normal"/>
     <w:qFormat/>
   </w:style>
+  <w:style w:type="paragraph" w:styleId="Heading1">
+    <w:name w:val="heading 1"/>
+    <w:basedOn w:val="Normal"/>
+    <w:next w:val="Normal"/>
+    <w:link w:val="Heading1Char"/>
+    <w:uiPriority w:val="9"/>
+    <w:qFormat/>
+    <w:rsid w:val="006005F1"/>
+    <w:pPr>
+      <w:keepNext/>
+      <w:keepLines/>
+      <w:spacing w:before="240" w:after="0"/>
+      <w:outlineLvl w:val="0"/>
+    </w:pPr>
+    <w:rPr>
+      <w:rFonts w:asciiTheme="majorHAnsi" w:eastAsiaTheme="majorEastAsia" w:hAnsiTheme="majorHAnsi" w:cstheme="majorBidi"/>
+      <w:color w:val="2F5496" w:themeColor="accent1" w:themeShade="BF"/>
+      <w:sz w:val="32"/>
+      <w:szCs w:val="32"/>
+    </w:rPr>
+  </w:style>
   <w:style w:type="character" w:default="1" w:styleId="DefaultParagraphFont">
     <w:name w:val="Default Paragraph Font"/>
     <w:uiPriority w:val="1"/>
@@ -911,6 +1226,45 @@
     <w:link w:val="Footer"/>
     <w:uiPriority w:val="99"/>
     <w:rsid w:val="00236C09"/>
+  </w:style>
+  <w:style w:type="paragraph" w:styleId="ListParagraph">
+    <w:name w:val="List Paragraph"/>
+    <w:basedOn w:val="Normal"/>
+    <w:uiPriority w:val="34"/>
+    <w:qFormat/>
+    <w:rsid w:val="00AE08D5"/>
+    <w:pPr>
+      <w:ind w:left="720"/>
+      <w:contextualSpacing/>
+    </w:pPr>
+  </w:style>
+  <w:style w:type="character" w:customStyle="1" w:styleId="Heading1Char">
+    <w:name w:val="Heading 1 Char"/>
+    <w:basedOn w:val="DefaultParagraphFont"/>
+    <w:link w:val="Heading1"/>
+    <w:uiPriority w:val="9"/>
+    <w:rsid w:val="006005F1"/>
+    <w:rPr>
+      <w:rFonts w:asciiTheme="majorHAnsi" w:eastAsiaTheme="majorEastAsia" w:hAnsiTheme="majorHAnsi" w:cstheme="majorBidi"/>
+      <w:color w:val="2F5496" w:themeColor="accent1" w:themeShade="BF"/>
+      <w:sz w:val="32"/>
+      <w:szCs w:val="32"/>
+    </w:rPr>
+  </w:style>
+  <w:style w:type="paragraph" w:styleId="TOCHeading">
+    <w:name w:val="TOC Heading"/>
+    <w:basedOn w:val="Heading1"/>
+    <w:next w:val="Normal"/>
+    <w:uiPriority w:val="39"/>
+    <w:unhideWhenUsed/>
+    <w:qFormat/>
+    <w:rsid w:val="006005F1"/>
+    <w:pPr>
+      <w:outlineLvl w:val="9"/>
+    </w:pPr>
+    <w:rPr>
+      <w:lang w:val="en-US"/>
+    </w:rPr>
   </w:style>
 </w:styles>
 </file>
@@ -1208,4 +1562,16 @@
     </a:ext>
   </a:extLst>
 </a:theme>
+</file>
+
+<file path=customXml/item1.xml><?xml version="1.0" encoding="utf-8"?>
+<b:Sources xmlns:b="http://schemas.openxmlformats.org/officeDocument/2006/bibliography" xmlns="http://schemas.openxmlformats.org/officeDocument/2006/bibliography" SelectedStyle="\APASixthEditionOfficeOnline.xsl" StyleName="APA" Version="6"/>
+</file>
+
+<file path=customXml/itemProps1.xml><?xml version="1.0" encoding="utf-8"?>
+<ds:datastoreItem xmlns:ds="http://schemas.openxmlformats.org/officeDocument/2006/customXml" ds:itemID="{F297573E-D94A-4720-892C-9099612E42D7}">
+  <ds:schemaRefs>
+    <ds:schemaRef ds:uri="http://schemas.openxmlformats.org/officeDocument/2006/bibliography"/>
+  </ds:schemaRefs>
+</ds:datastoreItem>
 </file>
</xml_diff>